<commit_message>
rip in peace AWS Free, all hail Github Pages
</commit_message>
<xml_diff>
--- a/src/images/Bryan_Rodriguez_Resume.docx
+++ b/src/images/Bryan_Rodriguez_Resume.docx
@@ -81,14 +81,12 @@
               <w:t xml:space="preserve"> </w:t>
             </w:r>
             <w:hyperlink r:id="rId9">
-              <w:proofErr w:type="spellStart"/>
               <w:r>
                 <w:rPr>
                   <w:rStyle w:val="Hyperlink"/>
                 </w:rPr>
                 <w:t>Github</w:t>
               </w:r>
-              <w:proofErr w:type="spellEnd"/>
             </w:hyperlink>
             <w:r>
               <w:t xml:space="preserve"> </w:t>
@@ -98,19 +96,7 @@
                 <w:rPr>
                   <w:rStyle w:val="Hyperlink"/>
                 </w:rPr>
-                <w:t>We</w:t>
-              </w:r>
-              <w:r>
-                <w:rPr>
-                  <w:rStyle w:val="Hyperlink"/>
-                </w:rPr>
-                <w:t>b</w:t>
-              </w:r>
-              <w:r>
-                <w:rPr>
-                  <w:rStyle w:val="Hyperlink"/>
-                </w:rPr>
-                <w:t>site</w:t>
+                <w:t>Website</w:t>
               </w:r>
             </w:hyperlink>
             <w:r>
@@ -330,15 +316,7 @@
               <w:spacing w:line="259" w:lineRule="auto"/>
             </w:pPr>
             <w:r>
-              <w:t xml:space="preserve">Utilizing Python and its various libraries, we created a bot for converting a person’s speech to text. I helped in creating the model for the bot, testing it with </w:t>
-            </w:r>
-            <w:proofErr w:type="spellStart"/>
-            <w:r>
-              <w:t>PyAudio</w:t>
-            </w:r>
-            <w:proofErr w:type="spellEnd"/>
-            <w:r>
-              <w:t xml:space="preserve">, and recording interesting trends and data in Excel.  </w:t>
+              <w:t xml:space="preserve">Utilizing Python and its various libraries, we created a bot for converting a person’s speech to text. I helped in creating the model for the bot, testing it with PyAudio, and recording interesting trends and data in Excel.  </w:t>
             </w:r>
           </w:p>
           <w:p/>
@@ -371,15 +349,7 @@
           </w:p>
           <w:p>
             <w:r>
-              <w:t xml:space="preserve">Using my knowledge of math and computer science, alongside my previous tutoring experience gained from university, I help students with the </w:t>
-            </w:r>
-            <w:proofErr w:type="gramStart"/>
-            <w:r>
-              <w:t>aforementioned subjects</w:t>
-            </w:r>
-            <w:proofErr w:type="gramEnd"/>
-            <w:r>
-              <w:t>. All sessions were 1 on 1 in-person or online, depending on the student's preference.</w:t>
+              <w:t>Using my knowledge of math and computer science, alongside my previous tutoring experience gained from university, I help students with the aforementioned subjects. All sessions were 1 on 1 in-person or online, depending on the student's preference.</w:t>
             </w:r>
           </w:p>
         </w:tc>
@@ -470,15 +440,7 @@
           </w:p>
           <w:p>
             <w:r>
-              <w:t xml:space="preserve">Member of the Association for Computing </w:t>
-            </w:r>
-            <w:proofErr w:type="gramStart"/>
-            <w:r>
-              <w:t>Machinery(</w:t>
-            </w:r>
-            <w:proofErr w:type="gramEnd"/>
-            <w:r>
-              <w:t>ACM) chapter since 2020</w:t>
+              <w:t>Member of the Association for Computing Machinery(ACM) chapter since 2020</w:t>
             </w:r>
           </w:p>
         </w:tc>
@@ -666,19 +628,11 @@
               </w:rPr>
             </w:pPr>
             <w:hyperlink r:id="rId12">
-              <w:proofErr w:type="spellStart"/>
               <w:r>
                 <w:rPr>
                   <w:rStyle w:val="Hyperlink"/>
                 </w:rPr>
-                <w:t>Hackerrank</w:t>
-              </w:r>
-              <w:proofErr w:type="spellEnd"/>
-              <w:r>
-                <w:rPr>
-                  <w:rStyle w:val="Hyperlink"/>
-                </w:rPr>
-                <w:t xml:space="preserve"> (Java)</w:t>
+                <w:t>Hackerrank (Java)</w:t>
               </w:r>
             </w:hyperlink>
           </w:p>
@@ -724,19 +678,11 @@
               </w:rPr>
             </w:pPr>
             <w:hyperlink r:id="rId14">
-              <w:proofErr w:type="spellStart"/>
               <w:r>
                 <w:rPr>
                   <w:rStyle w:val="Hyperlink"/>
                 </w:rPr>
-                <w:t>Hackerrank</w:t>
-              </w:r>
-              <w:proofErr w:type="spellEnd"/>
-              <w:r>
-                <w:rPr>
-                  <w:rStyle w:val="Hyperlink"/>
-                </w:rPr>
-                <w:t xml:space="preserve"> (JavaScript)</w:t>
+                <w:t>Hackerrank (JavaScript)</w:t>
               </w:r>
             </w:hyperlink>
           </w:p>
@@ -943,7 +889,7 @@
             </wp:anchor>
           </w:drawing>
         </mc:Choice>
-        <mc:Fallback xmlns:arto="http://schemas.microsoft.com/office/word/2006/arto" xmlns:a="http://schemas.openxmlformats.org/drawingml/2006/main" xmlns:oel="http://schemas.microsoft.com/office/2019/extlst">
+        <mc:Fallback xmlns:oel="http://schemas.microsoft.com/office/2019/extlst" xmlns:a="http://schemas.openxmlformats.org/drawingml/2006/main" xmlns:arto="http://schemas.microsoft.com/office/word/2006/arto">
           <w:pict>
             <v:line id="Straight Connector 5" style="position:absolute;z-index:-251657216;visibility:visible;mso-wrap-style:square;mso-width-percent:1000;mso-top-percent:173;mso-wrap-distance-left:9pt;mso-wrap-distance-top:0;mso-wrap-distance-right:9pt;mso-wrap-distance-bottom:0;mso-position-horizontal:center;mso-position-horizontal-relative:page;mso-position-vertical-relative:page;mso-width-percent:1000;mso-top-percent:173;mso-width-relative:page" alt="Header dividing line" o:spid="_x0000_s1026" strokecolor="#5a5a5a [2109]" strokeweight=".5pt" from="0,0" to="612pt,0" w14:anchorId="0CDA81E4" o:gfxdata="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">
               <v:stroke joinstyle="miter"/>
@@ -26616,6 +26562,7 @@
     <w:rsidRoot w:val="00F44A41"/>
     <w:rsid w:val="00656E7C"/>
     <w:rsid w:val="00A70758"/>
+    <w:rsid w:val="00AD2A0C"/>
     <w:rsid w:val="00D94337"/>
     <w:rsid w:val="00F44A41"/>
   </w:rsids>
@@ -27076,12 +27023,6 @@
       <w:color w:val="262626" w:themeColor="text1" w:themeTint="D9"/>
     </w:rPr>
   </w:style>
-  <w:style w:type="paragraph" w:customStyle="1" w:styleId="366A49F5392F4F0B9058F2302D0D6F4F">
-    <w:name w:val="366A49F5392F4F0B9058F2302D0D6F4F"/>
-  </w:style>
-  <w:style w:type="paragraph" w:customStyle="1" w:styleId="2D81E217DD75415B9136C82840AC8DC8">
-    <w:name w:val="2D81E217DD75415B9136C82840AC8DC8"/>
-  </w:style>
   <w:style w:type="paragraph" w:customStyle="1" w:styleId="99FE14481E024C1DAFFBD78B7A14D5AF">
     <w:name w:val="99FE14481E024C1DAFFBD78B7A14D5AF"/>
   </w:style>

</xml_diff>

<commit_message>
electronic option for pdf over printing
</commit_message>
<xml_diff>
--- a/src/images/Bryan_Rodriguez_Resume.docx
+++ b/src/images/Bryan_Rodriguez_Resume.docx
@@ -85,7 +85,25 @@
                 <w:rPr>
                   <w:rStyle w:val="Hyperlink"/>
                 </w:rPr>
-                <w:t>Github</w:t>
+                <w:t>Git</w:t>
+              </w:r>
+              <w:r>
+                <w:rPr>
+                  <w:rStyle w:val="Hyperlink"/>
+                </w:rPr>
+                <w:t>H</w:t>
+              </w:r>
+              <w:r>
+                <w:rPr>
+                  <w:rStyle w:val="Hyperlink"/>
+                </w:rPr>
+                <w:t>u</w:t>
+              </w:r>
+              <w:r>
+                <w:rPr>
+                  <w:rStyle w:val="Hyperlink"/>
+                </w:rPr>
+                <w:t>b</w:t>
               </w:r>
             </w:hyperlink>
             <w:r>
@@ -316,7 +334,15 @@
               <w:spacing w:line="259" w:lineRule="auto"/>
             </w:pPr>
             <w:r>
-              <w:t xml:space="preserve">Utilizing Python and its various libraries, we created a bot for converting a person’s speech to text. I helped in creating the model for the bot, testing it with PyAudio, and recording interesting trends and data in Excel.  </w:t>
+              <w:t xml:space="preserve">Utilizing Python and its various libraries, we created a bot for converting a person’s speech to text. I helped in creating the model for the bot, testing it with </w:t>
+            </w:r>
+            <w:proofErr w:type="spellStart"/>
+            <w:r>
+              <w:t>PyAudio</w:t>
+            </w:r>
+            <w:proofErr w:type="spellEnd"/>
+            <w:r>
+              <w:t xml:space="preserve">, and recording interesting trends and data in Excel.  </w:t>
             </w:r>
           </w:p>
           <w:p/>
@@ -349,7 +375,15 @@
           </w:p>
           <w:p>
             <w:r>
-              <w:t>Using my knowledge of math and computer science, alongside my previous tutoring experience gained from university, I help students with the aforementioned subjects. All sessions were 1 on 1 in-person or online, depending on the student's preference.</w:t>
+              <w:t xml:space="preserve">Using my knowledge of math and computer science, alongside my previous tutoring experience gained from university, I help students with the </w:t>
+            </w:r>
+            <w:proofErr w:type="gramStart"/>
+            <w:r>
+              <w:t>aforementioned subjects</w:t>
+            </w:r>
+            <w:proofErr w:type="gramEnd"/>
+            <w:r>
+              <w:t>. All sessions were 1 on 1 in-person or online, depending on the student's preference.</w:t>
             </w:r>
           </w:p>
         </w:tc>
@@ -440,7 +474,15 @@
           </w:p>
           <w:p>
             <w:r>
-              <w:t>Member of the Association for Computing Machinery(ACM) chapter since 2020</w:t>
+              <w:t xml:space="preserve">Member of the Association for Computing </w:t>
+            </w:r>
+            <w:proofErr w:type="gramStart"/>
+            <w:r>
+              <w:t>Machinery(</w:t>
+            </w:r>
+            <w:proofErr w:type="gramEnd"/>
+            <w:r>
+              <w:t>ACM) chapter since 2020</w:t>
             </w:r>
           </w:p>
         </w:tc>
@@ -628,11 +670,19 @@
               </w:rPr>
             </w:pPr>
             <w:hyperlink r:id="rId12">
+              <w:proofErr w:type="spellStart"/>
               <w:r>
                 <w:rPr>
                   <w:rStyle w:val="Hyperlink"/>
                 </w:rPr>
-                <w:t>Hackerrank (Java)</w:t>
+                <w:t>Hackerrank</w:t>
+              </w:r>
+              <w:proofErr w:type="spellEnd"/>
+              <w:r>
+                <w:rPr>
+                  <w:rStyle w:val="Hyperlink"/>
+                </w:rPr>
+                <w:t xml:space="preserve"> (Java)</w:t>
               </w:r>
             </w:hyperlink>
           </w:p>
@@ -678,11 +728,19 @@
               </w:rPr>
             </w:pPr>
             <w:hyperlink r:id="rId14">
+              <w:proofErr w:type="spellStart"/>
               <w:r>
                 <w:rPr>
                   <w:rStyle w:val="Hyperlink"/>
                 </w:rPr>
-                <w:t>Hackerrank (JavaScript)</w:t>
+                <w:t>Hackerrank</w:t>
+              </w:r>
+              <w:proofErr w:type="spellEnd"/>
+              <w:r>
+                <w:rPr>
+                  <w:rStyle w:val="Hyperlink"/>
+                </w:rPr>
+                <w:t xml:space="preserve"> (JavaScript)</w:t>
               </w:r>
             </w:hyperlink>
           </w:p>
@@ -889,7 +947,7 @@
             </wp:anchor>
           </w:drawing>
         </mc:Choice>
-        <mc:Fallback xmlns:oel="http://schemas.microsoft.com/office/2019/extlst" xmlns:a="http://schemas.openxmlformats.org/drawingml/2006/main" xmlns:arto="http://schemas.microsoft.com/office/word/2006/arto">
+        <mc:Fallback xmlns:arto="http://schemas.microsoft.com/office/word/2006/arto" xmlns:a="http://schemas.openxmlformats.org/drawingml/2006/main" xmlns:oel="http://schemas.microsoft.com/office/2019/extlst">
           <w:pict>
             <v:line id="Straight Connector 5" style="position:absolute;z-index:-251657216;visibility:visible;mso-wrap-style:square;mso-width-percent:1000;mso-top-percent:173;mso-wrap-distance-left:9pt;mso-wrap-distance-top:0;mso-wrap-distance-right:9pt;mso-wrap-distance-bottom:0;mso-position-horizontal:center;mso-position-horizontal-relative:page;mso-position-vertical-relative:page;mso-width-percent:1000;mso-top-percent:173;mso-width-relative:page" alt="Header dividing line" o:spid="_x0000_s1026" strokecolor="#5a5a5a [2109]" strokeweight=".5pt" from="0,0" to="612pt,0" w14:anchorId="0CDA81E4" o:gfxdata="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">
               <v:stroke joinstyle="miter"/>
@@ -26564,6 +26622,7 @@
     <w:rsid w:val="00A70758"/>
     <w:rsid w:val="00AD2A0C"/>
     <w:rsid w:val="00D94337"/>
+    <w:rsid w:val="00EC44E1"/>
     <w:rsid w:val="00F44A41"/>
   </w:rsids>
   <m:mathPr>

</xml_diff>

<commit_message>
this is the real one
</commit_message>
<xml_diff>
--- a/src/images/Bryan_Rodriguez_Resume.docx
+++ b/src/images/Bryan_Rodriguez_Resume.docx
@@ -85,25 +85,7 @@
                 <w:rPr>
                   <w:rStyle w:val="Hyperlink"/>
                 </w:rPr>
-                <w:t>Git</w:t>
-              </w:r>
-              <w:r>
-                <w:rPr>
-                  <w:rStyle w:val="Hyperlink"/>
-                </w:rPr>
-                <w:t>H</w:t>
-              </w:r>
-              <w:r>
-                <w:rPr>
-                  <w:rStyle w:val="Hyperlink"/>
-                </w:rPr>
-                <w:t>u</w:t>
-              </w:r>
-              <w:r>
-                <w:rPr>
-                  <w:rStyle w:val="Hyperlink"/>
-                </w:rPr>
-                <w:t>b</w:t>
+                <w:t>Github</w:t>
               </w:r>
             </w:hyperlink>
             <w:r>
@@ -334,15 +316,7 @@
               <w:spacing w:line="259" w:lineRule="auto"/>
             </w:pPr>
             <w:r>
-              <w:t xml:space="preserve">Utilizing Python and its various libraries, we created a bot for converting a person’s speech to text. I helped in creating the model for the bot, testing it with </w:t>
-            </w:r>
-            <w:proofErr w:type="spellStart"/>
-            <w:r>
-              <w:t>PyAudio</w:t>
-            </w:r>
-            <w:proofErr w:type="spellEnd"/>
-            <w:r>
-              <w:t xml:space="preserve">, and recording interesting trends and data in Excel.  </w:t>
+              <w:t xml:space="preserve">Utilizing Python and its various libraries, we created a bot for converting a person’s speech to text. I helped in creating the model for the bot, testing it with PyAudio, and recording interesting trends and data in Excel.  </w:t>
             </w:r>
           </w:p>
           <w:p/>
@@ -375,15 +349,7 @@
           </w:p>
           <w:p>
             <w:r>
-              <w:t xml:space="preserve">Using my knowledge of math and computer science, alongside my previous tutoring experience gained from university, I help students with the </w:t>
-            </w:r>
-            <w:proofErr w:type="gramStart"/>
-            <w:r>
-              <w:t>aforementioned subjects</w:t>
-            </w:r>
-            <w:proofErr w:type="gramEnd"/>
-            <w:r>
-              <w:t>. All sessions were 1 on 1 in-person or online, depending on the student's preference.</w:t>
+              <w:t>Using my knowledge of math and computer science, alongside my previous tutoring experience gained from university, I help students with the aforementioned subjects. All sessions were 1 on 1 in-person or online, depending on the student's preference.</w:t>
             </w:r>
           </w:p>
         </w:tc>
@@ -474,15 +440,7 @@
           </w:p>
           <w:p>
             <w:r>
-              <w:t xml:space="preserve">Member of the Association for Computing </w:t>
-            </w:r>
-            <w:proofErr w:type="gramStart"/>
-            <w:r>
-              <w:t>Machinery(</w:t>
-            </w:r>
-            <w:proofErr w:type="gramEnd"/>
-            <w:r>
-              <w:t>ACM) chapter since 2020</w:t>
+              <w:t>Member of the Association for Computing Machinery(ACM) chapter since 2020</w:t>
             </w:r>
           </w:p>
         </w:tc>
@@ -670,19 +628,11 @@
               </w:rPr>
             </w:pPr>
             <w:hyperlink r:id="rId12">
-              <w:proofErr w:type="spellStart"/>
               <w:r>
                 <w:rPr>
                   <w:rStyle w:val="Hyperlink"/>
                 </w:rPr>
-                <w:t>Hackerrank</w:t>
-              </w:r>
-              <w:proofErr w:type="spellEnd"/>
-              <w:r>
-                <w:rPr>
-                  <w:rStyle w:val="Hyperlink"/>
-                </w:rPr>
-                <w:t xml:space="preserve"> (Java)</w:t>
+                <w:t>Hackerrank (Java)</w:t>
               </w:r>
             </w:hyperlink>
           </w:p>
@@ -728,19 +678,11 @@
               </w:rPr>
             </w:pPr>
             <w:hyperlink r:id="rId14">
-              <w:proofErr w:type="spellStart"/>
               <w:r>
                 <w:rPr>
                   <w:rStyle w:val="Hyperlink"/>
                 </w:rPr>
-                <w:t>Hackerrank</w:t>
-              </w:r>
-              <w:proofErr w:type="spellEnd"/>
-              <w:r>
-                <w:rPr>
-                  <w:rStyle w:val="Hyperlink"/>
-                </w:rPr>
-                <w:t xml:space="preserve"> (JavaScript)</w:t>
+                <w:t>Hackerrank (JavaScript)</w:t>
               </w:r>
             </w:hyperlink>
           </w:p>
@@ -947,7 +889,7 @@
             </wp:anchor>
           </w:drawing>
         </mc:Choice>
-        <mc:Fallback xmlns:arto="http://schemas.microsoft.com/office/word/2006/arto" xmlns:a="http://schemas.openxmlformats.org/drawingml/2006/main" xmlns:oel="http://schemas.microsoft.com/office/2019/extlst">
+        <mc:Fallback xmlns:oel="http://schemas.microsoft.com/office/2019/extlst" xmlns:a="http://schemas.openxmlformats.org/drawingml/2006/main" xmlns:arto="http://schemas.microsoft.com/office/word/2006/arto">
           <w:pict>
             <v:line id="Straight Connector 5" style="position:absolute;z-index:-251657216;visibility:visible;mso-wrap-style:square;mso-width-percent:1000;mso-top-percent:173;mso-wrap-distance-left:9pt;mso-wrap-distance-top:0;mso-wrap-distance-right:9pt;mso-wrap-distance-bottom:0;mso-position-horizontal:center;mso-position-horizontal-relative:page;mso-position-vertical-relative:page;mso-width-percent:1000;mso-top-percent:173;mso-width-relative:page" alt="Header dividing line" o:spid="_x0000_s1026" strokecolor="#5a5a5a [2109]" strokeweight=".5pt" from="0,0" to="612pt,0" w14:anchorId="0CDA81E4" o:gfxdata="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">
               <v:stroke joinstyle="miter"/>
@@ -26622,7 +26564,6 @@
     <w:rsid w:val="00A70758"/>
     <w:rsid w:val="00AD2A0C"/>
     <w:rsid w:val="00D94337"/>
-    <w:rsid w:val="00EC44E1"/>
     <w:rsid w:val="00F44A41"/>
   </w:rsids>
   <m:mathPr>

</xml_diff>